<commit_message>
Updated generic programming document.
</commit_message>
<xml_diff>
--- a/docs/GenericProgrammingAndABM.docx
+++ b/docs/GenericProgrammingAndABM.docx
@@ -16,7 +16,13 @@
         <w:t xml:space="preserve">Generic programming is inspired by the idea of abstract algebras in mathematics. It involves abstracting algorithms from the data structures that they employ. </w:t>
       </w:r>
       <w:r>
-        <w:t>Its foremost implementation at present is the C++ standard template library, but, in fact, Python, with its loose typing system, is an ideal language for employing generic programming techniques.</w:t>
+        <w:t xml:space="preserve">Its foremost implementation at present is the C++ standard template library, but, in fact, Python, with its </w:t>
+      </w:r>
+      <w:r>
+        <w:t>dynamic</w:t>
+      </w:r>
+      <w:r>
+        <w:t xml:space="preserve"> typing system, is an ideal language for employing generic programming techniques.</w:t>
       </w:r>
     </w:p>
     <w:p>
@@ -55,21 +61,19 @@
         <w:t xml:space="preserve">This talk will present efforts to realize generic programming in the </w:t>
       </w:r>
       <w:r>
-        <w:t xml:space="preserve">context of the </w:t>
-      </w:r>
-      <w:proofErr w:type="spellStart"/>
-      <w:r>
-        <w:t>Indra</w:t>
-      </w:r>
-      <w:proofErr w:type="spellEnd"/>
-      <w:r>
-        <w:t xml:space="preserve"> ABM system, written in Python. Implementing generic programming in Python relies heavily on the use of iterators, and map, filter, reduce and lambda features of Python. This talk will show examples of how these are used to </w:t>
-      </w:r>
-      <w:r>
-        <w:t>create</w:t>
+        <w:t xml:space="preserve">context of the Indra ABM system, written in Python. Implementing generic programming in Python relies heavily on the use of iterators, and </w:t>
+      </w:r>
+      <w:r>
+        <w:t xml:space="preserve">decorator, </w:t>
       </w:r>
       <w:bookmarkStart w:id="0" w:name="_GoBack"/>
       <w:bookmarkEnd w:id="0"/>
+      <w:r>
+        <w:t xml:space="preserve">map, filter, reduce and lambda features of Python. This talk will show examples of how these are used to </w:t>
+      </w:r>
+      <w:r>
+        <w:t>create</w:t>
+      </w:r>
       <w:r>
         <w:t xml:space="preserve"> generic algorithms.</w:t>
       </w:r>

</xml_diff>